<commit_message>
Versão Final Google Play
</commit_message>
<xml_diff>
--- a/Qonsciente.docx
+++ b/Qonsciente.docx
@@ -488,6 +488,23 @@
           <w:sz w:val="24"/>
           <w:szCs w:val="24"/>
         </w:rPr>
+        <w:t xml:space="preserve"> e no Google Play</w:t>
+      </w:r>
+      <w:r>
+        <w:rPr>
+          <w:rFonts w:ascii="Times New Roman" w:hAnsi="Times New Roman" w:cs="Times New Roman"/>
+          <w:sz w:val="24"/>
+          <w:szCs w:val="24"/>
+          <w:vertAlign w:val="superscript"/>
+        </w:rPr>
+        <w:t>4</w:t>
+      </w:r>
+      <w:r>
+        <w:rPr>
+          <w:rFonts w:ascii="Times New Roman" w:hAnsi="Times New Roman" w:cs="Times New Roman"/>
+          <w:sz w:val="24"/>
+          <w:szCs w:val="24"/>
+        </w:rPr>
         <w:t xml:space="preserve">. </w:t>
       </w:r>
     </w:p>
@@ -1091,7 +1108,6 @@
           <w:sz w:val="24"/>
           <w:szCs w:val="24"/>
         </w:rPr>
-        <w:lastRenderedPageBreak/>
         <w:t>5 IMAGENS DO APLICATIVO</w:t>
       </w:r>
     </w:p>
@@ -1396,7 +1412,9 @@
       <w:pPr>
         <w:pStyle w:val="Textodenotaderodap"/>
         <w:rPr>
+          <w:color w:val="0563C1" w:themeColor="hyperlink"/>
           <w:sz w:val="22"/>
+          <w:u w:val="single"/>
         </w:rPr>
       </w:pPr>
       <w:r>
@@ -1448,8 +1466,6 @@
           <w:t>https://github.com/dijb988/Q-onsciente</w:t>
         </w:r>
       </w:hyperlink>
-      <w:bookmarkStart w:id="0" w:name="_GoBack"/>
-      <w:bookmarkEnd w:id="0"/>
     </w:p>
   </w:footnote>
   <w:footnote w:id="3">
@@ -1457,7 +1473,7 @@
       <w:pPr>
         <w:pStyle w:val="Textodenotaderodap"/>
         <w:rPr>
-          <w:sz w:val="22"/>
+          <w:rStyle w:val="Hyperlink"/>
         </w:rPr>
       </w:pPr>
       <w:r>
@@ -1477,6 +1493,50 @@
           <w:t>http://super.abril.com.br/testes/teste-verde-sustentabilidade-faz-parte-sua-vida-574649.shtml</w:t>
         </w:r>
       </w:hyperlink>
+    </w:p>
+    <w:p>
+      <w:pPr>
+        <w:pStyle w:val="Textodenotaderodap"/>
+        <w:rPr>
+          <w:sz w:val="22"/>
+          <w:vertAlign w:val="superscript"/>
+        </w:rPr>
+      </w:pPr>
+      <w:proofErr w:type="gramStart"/>
+      <w:r>
+        <w:rPr>
+          <w:rStyle w:val="Hyperlink"/>
+          <w:color w:val="auto"/>
+          <w:u w:val="none"/>
+          <w:vertAlign w:val="superscript"/>
+        </w:rPr>
+        <w:t>4</w:t>
+      </w:r>
+      <w:r>
+        <w:rPr>
+          <w:rStyle w:val="Hyperlink"/>
+          <w:color w:val="auto"/>
+          <w:u w:val="none"/>
+          <w:vertAlign w:val="superscript"/>
+        </w:rPr>
+        <w:t xml:space="preserve"> </w:t>
+      </w:r>
+      <w:bookmarkStart w:id="0" w:name="_GoBack"/>
+      <w:bookmarkEnd w:id="0"/>
+      <w:r>
+        <w:rPr>
+          <w:rStyle w:val="Hyperlink"/>
+          <w:vertAlign w:val="superscript"/>
+        </w:rPr>
+        <w:t xml:space="preserve"> </w:t>
+      </w:r>
+      <w:r>
+        <w:rPr>
+          <w:rStyle w:val="Hyperlink"/>
+        </w:rPr>
+        <w:t>https://play.google.com/store/apps/details?id=com.diegobonfim.qonsciente</w:t>
+      </w:r>
+      <w:proofErr w:type="gramEnd"/>
     </w:p>
   </w:footnote>
 </w:footnotes>
@@ -2383,7 +2443,7 @@
 </file>
 
 <file path=customXml/itemProps1.xml><?xml version="1.0" encoding="utf-8"?>
-<ds:datastoreItem xmlns:ds="http://schemas.openxmlformats.org/officeDocument/2006/customXml" ds:itemID="{AD7C80B5-DBFC-4E14-B112-BFF2996FA4F2}">
+<ds:datastoreItem xmlns:ds="http://schemas.openxmlformats.org/officeDocument/2006/customXml" ds:itemID="{3AB1B4D2-E72B-47EF-8D19-7B4EBBE4C366}">
   <ds:schemaRefs>
     <ds:schemaRef ds:uri="http://schemas.openxmlformats.org/officeDocument/2006/bibliography"/>
   </ds:schemaRefs>

</xml_diff>